<commit_message>
Avancée du tp lab test
</commit_message>
<xml_diff>
--- a/linux/Test Lab.docx
+++ b/linux/Test Lab.docx
@@ -1,10 +1,10 @@
 
 <file path=word/document.xml><?xml version="1.0" encoding="utf-8"?>
-<w:document xmlns:wpc="http://schemas.microsoft.com/office/word/2010/wordprocessingCanvas" xmlns:cx="http://schemas.microsoft.com/office/drawing/2014/chartex" xmlns:cx1="http://schemas.microsoft.com/office/drawing/2015/9/8/chartex" xmlns:cx2="http://schemas.microsoft.com/office/drawing/2015/10/21/chartex" xmlns:cx3="http://schemas.microsoft.com/office/drawing/2016/5/9/chartex" xmlns:cx4="http://schemas.microsoft.com/office/drawing/2016/5/10/chartex" xmlns:cx5="http://schemas.microsoft.com/office/drawing/2016/5/11/chartex" xmlns:cx6="http://schemas.microsoft.com/office/drawing/2016/5/12/chartex" xmlns:cx7="http://schemas.microsoft.com/office/drawing/2016/5/13/chartex" xmlns:cx8="http://schemas.microsoft.com/office/drawing/2016/5/14/chartex" xmlns:mc="http://schemas.openxmlformats.org/markup-compatibility/2006" xmlns:aink="http://schemas.microsoft.com/office/drawing/2016/ink" xmlns:am3d="http://schemas.microsoft.com/office/drawing/2017/model3d" xmlns:o="urn:schemas-microsoft-com:office:office" xmlns:r="http://schemas.openxmlformats.org/officeDocument/2006/relationships" xmlns:m="http://schemas.openxmlformats.org/officeDocument/2006/math" xmlns:v="urn:schemas-microsoft-com:vml" xmlns:wp14="http://schemas.microsoft.com/office/word/2010/wordprocessingDrawing" xmlns:wp="http://schemas.openxmlformats.org/drawingml/2006/wordprocessingDrawing" xmlns:w10="urn:schemas-microsoft-com:office:word" xmlns:w="http://schemas.openxmlformats.org/wordprocessingml/2006/main" xmlns:w14="http://schemas.microsoft.com/office/word/2010/wordml" xmlns:w15="http://schemas.microsoft.com/office/word/2012/wordml" xmlns:w16cid="http://schemas.microsoft.com/office/word/2016/wordml/cid" xmlns:w16se="http://schemas.microsoft.com/office/word/2015/wordml/symex" xmlns:wpg="http://schemas.microsoft.com/office/word/2010/wordprocessingGroup" xmlns:wpi="http://schemas.microsoft.com/office/word/2010/wordprocessingInk" xmlns:wne="http://schemas.microsoft.com/office/word/2006/wordml" xmlns:wps="http://schemas.microsoft.com/office/word/2010/wordprocessingShape" mc:Ignorable="w14 w15 w16se w16cid wp14">
+<w:document xmlns:o="urn:schemas-microsoft-com:office:office" xmlns:r="http://schemas.openxmlformats.org/officeDocument/2006/relationships" xmlns:v="urn:schemas-microsoft-com:vml" xmlns:w="http://schemas.openxmlformats.org/wordprocessingml/2006/main" xmlns:w10="urn:schemas-microsoft-com:office:word" xmlns:wp="http://schemas.openxmlformats.org/drawingml/2006/wordprocessingDrawing" xmlns:wps="http://schemas.microsoft.com/office/word/2010/wordprocessingShape" xmlns:wpg="http://schemas.microsoft.com/office/word/2010/wordprocessingGroup" xmlns:mc="http://schemas.openxmlformats.org/markup-compatibility/2006" xmlns:wp14="http://schemas.microsoft.com/office/word/2010/wordprocessingDrawing" xmlns:w14="http://schemas.microsoft.com/office/word/2010/wordml" mc:Ignorable="w14 wp14">
   <w:body>
     <w:p>
       <w:pPr>
-        <w:pStyle w:val="Titre"/>
+        <w:pStyle w:val="Titreprincipal"/>
         <w:jc w:val="center"/>
         <w:rPr>
           <w:lang w:val="en-US"/>
@@ -50,35 +50,17 @@
         <w:rPr>
           <w:lang w:val="en-US"/>
         </w:rPr>
-        <w:t xml:space="preserve">In the bash prompt, what is the meaning of the character </w:t>
-      </w:r>
-      <w:r>
-        <w:rPr>
-          <w:lang w:val="en-US"/>
-        </w:rPr>
-        <w:t>~</w:t>
-      </w:r>
-      <w:r>
-        <w:rPr>
-          <w:lang w:val="en-US"/>
-        </w:rPr>
-        <w:t>?</w:t>
-      </w:r>
-    </w:p>
-    <w:p>
-      <w:r>
-        <w:t>Le caractère ~ correspond à l’emplacement initial</w:t>
-      </w:r>
-      <w:r>
-        <w:t xml:space="preserve"> du </w:t>
-      </w:r>
-      <w:proofErr w:type="spellStart"/>
-      <w:r>
-        <w:t>bash</w:t>
-      </w:r>
-      <w:proofErr w:type="spellEnd"/>
-      <w:r>
-        <w:t>, il se situe sur le dossier home du user.</w:t>
+        <w:t>In the bash prompt, what is the meaning of the character ~?</w:t>
+      </w:r>
+    </w:p>
+    <w:p>
+      <w:pPr>
+        <w:pStyle w:val="Normal"/>
+        <w:rPr/>
+      </w:pPr>
+      <w:r>
+        <w:rPr/>
+        <w:t>Le caractère ~ correspond à l’emplacement initial du bash, il se situe sur le dossier home du user.</w:t>
       </w:r>
     </w:p>
     <w:p>
@@ -100,67 +82,73 @@
       </w:r>
     </w:p>
     <w:p>
-      <w:r>
+      <w:pPr>
+        <w:pStyle w:val="Normal"/>
+        <w:rPr/>
+      </w:pPr>
+      <w:r>
+        <w:rPr/>
         <w:t>On initialise VV = 3</w:t>
       </w:r>
     </w:p>
     <w:p>
-      <w:r>
-        <w:t>On exporte VV pour pou</w:t>
-      </w:r>
-      <w:r>
-        <w:t>voir y accéder partout</w:t>
-      </w:r>
-    </w:p>
-    <w:p>
-      <w:r>
-        <w:t xml:space="preserve">On ouvre une nouvelle instance de </w:t>
-      </w:r>
-      <w:proofErr w:type="spellStart"/>
-      <w:r>
-        <w:t>bash</w:t>
-      </w:r>
-      <w:proofErr w:type="spellEnd"/>
-    </w:p>
-    <w:p>
-      <w:r>
-        <w:t xml:space="preserve">Dans le nouveau </w:t>
-      </w:r>
-      <w:proofErr w:type="spellStart"/>
-      <w:r>
-        <w:t>bash</w:t>
-      </w:r>
-      <w:proofErr w:type="spellEnd"/>
-      <w:r>
-        <w:t xml:space="preserve"> on supprime la variable VV</w:t>
-      </w:r>
-    </w:p>
-    <w:p>
-      <w:r>
-        <w:t xml:space="preserve">On quitte le nouveau </w:t>
-      </w:r>
-      <w:proofErr w:type="spellStart"/>
-      <w:r>
-        <w:t>bash</w:t>
-      </w:r>
-      <w:proofErr w:type="spellEnd"/>
-    </w:p>
-    <w:p>
-      <w:r>
+      <w:pPr>
+        <w:pStyle w:val="Normal"/>
+        <w:rPr/>
+      </w:pPr>
+      <w:r>
+        <w:rPr/>
+        <w:t>On exporte VV pour pouvoir y accéder partout</w:t>
+      </w:r>
+    </w:p>
+    <w:p>
+      <w:pPr>
+        <w:pStyle w:val="Normal"/>
+        <w:rPr/>
+      </w:pPr>
+      <w:r>
+        <w:rPr/>
+        <w:t>On ouvre une nouvelle instance de bash</w:t>
+      </w:r>
+    </w:p>
+    <w:p>
+      <w:pPr>
+        <w:pStyle w:val="Normal"/>
+        <w:rPr/>
+      </w:pPr>
+      <w:r>
+        <w:rPr/>
+        <w:t>Dans le nouveau bash on supprime la variable VV</w:t>
+      </w:r>
+    </w:p>
+    <w:p>
+      <w:pPr>
+        <w:pStyle w:val="Normal"/>
+        <w:rPr/>
+      </w:pPr>
+      <w:r>
+        <w:rPr/>
+        <w:t>On quitte le nouveau bash</w:t>
+      </w:r>
+    </w:p>
+    <w:p>
+      <w:pPr>
+        <w:pStyle w:val="Normal"/>
+        <w:rPr/>
+      </w:pPr>
+      <w:r>
+        <w:rPr/>
         <w:t>On affiche la valeur de VV (qui est toujours égale à 3)</w:t>
       </w:r>
     </w:p>
     <w:p>
-      <w:r>
-        <w:t xml:space="preserve">Si la valeur VV est toujours set c’est parce qu’on l’a supprimé uniquement dans une autre instance de </w:t>
-      </w:r>
-      <w:proofErr w:type="spellStart"/>
-      <w:r>
-        <w:t>bash</w:t>
-      </w:r>
-      <w:proofErr w:type="spellEnd"/>
-      <w:r>
-        <w:t>, elle est toujours présente en globale.</w:t>
+      <w:pPr>
+        <w:pStyle w:val="Normal"/>
+        <w:rPr/>
+      </w:pPr>
+      <w:r>
+        <w:rPr/>
+        <w:t>Si la valeur VV est toujours set c’est parce qu’on l’a supprimé uniquement dans une autre instance de bash, elle est toujours présente en globale.</w:t>
       </w:r>
     </w:p>
     <w:p>
@@ -170,29 +158,33 @@
           <w:ilvl w:val="0"/>
           <w:numId w:val="2"/>
         </w:numPr>
-        <w:rPr>
-          <w:lang w:val="en-US"/>
-        </w:rPr>
-      </w:pPr>
-      <w:r>
-        <w:rPr>
-          <w:lang w:val="en-US"/>
-        </w:rPr>
-        <w:t>How to run /home/user/ls instead of /</w:t>
-      </w:r>
-      <w:proofErr w:type="spellStart"/>
-      <w:r>
-        <w:rPr>
-          <w:lang w:val="en-US"/>
-        </w:rPr>
-        <w:t>usr</w:t>
-      </w:r>
-      <w:proofErr w:type="spellEnd"/>
-      <w:r>
-        <w:rPr>
-          <w:lang w:val="en-US"/>
-        </w:rPr>
-        <w:t>/bin/ls automatically by typing ls without changing the behavior of the other commands?</w:t>
+        <w:rPr/>
+      </w:pPr>
+      <w:r>
+        <w:rPr>
+          <w:lang w:val="en-US"/>
+        </w:rPr>
+        <w:t>How to run /home/user/ls instead of /usr/bin/ls automatically by typing ls without changing the behavior of the other commands?</w:t>
+      </w:r>
+    </w:p>
+    <w:p>
+      <w:pPr>
+        <w:pStyle w:val="Normal"/>
+        <w:rPr/>
+      </w:pPr>
+      <w:r>
+        <w:rPr>
+          <w:lang w:val="en-US"/>
+        </w:rPr>
+        <w:t>Pour se faire, nous allons dans .bashrc en faisant ‘vim ./.bashrc’ et nous écrivons “alias ls=’/home/user/ls’”, cette ligne appellera /</w:t>
+      </w:r>
+      <w:r>
+        <w:rPr>
+          <w:i w:val="false"/>
+          <w:iCs w:val="false"/>
+          <w:lang w:val="en-US"/>
+        </w:rPr>
+        <w:t>home/user/ls au lieu de /usr/bin/ls</w:t>
       </w:r>
     </w:p>
     <w:p>
@@ -202,15 +194,25 @@
           <w:ilvl w:val="0"/>
           <w:numId w:val="2"/>
         </w:numPr>
-        <w:rPr>
-          <w:lang w:val="en-US"/>
-        </w:rPr>
+        <w:rPr/>
       </w:pPr>
       <w:r>
         <w:rPr>
           <w:lang w:val="en-US"/>
         </w:rPr>
         <w:t xml:space="preserve">How to provide file.txt as input of the command flex, and copy its stderr to resu.txt? </w:t>
+      </w:r>
+    </w:p>
+    <w:p>
+      <w:pPr>
+        <w:pStyle w:val="Normal"/>
+        <w:rPr/>
+      </w:pPr>
+      <w:r>
+        <w:rPr>
+          <w:lang w:val="en-US"/>
+        </w:rPr>
+        <w:t>Il faut écrire la commande “flex -o resu.txt file.txt” -o va envoyer l’output dans le fichier resu.txt</w:t>
       </w:r>
     </w:p>
     <w:p>
@@ -220,29 +222,61 @@
           <w:ilvl w:val="0"/>
           <w:numId w:val="2"/>
         </w:numPr>
-        <w:rPr>
-          <w:lang w:val="en-US"/>
-        </w:rPr>
-      </w:pPr>
-      <w:r>
-        <w:rPr>
-          <w:lang w:val="en-US"/>
-        </w:rPr>
-        <w:t>Propose a command (in one line) that displays the third line after the middle one in /</w:t>
-      </w:r>
-      <w:proofErr w:type="spellStart"/>
-      <w:r>
-        <w:rPr>
-          <w:lang w:val="en-US"/>
-        </w:rPr>
-        <w:t>etc</w:t>
-      </w:r>
-      <w:proofErr w:type="spellEnd"/>
-      <w:r>
-        <w:rPr>
-          <w:lang w:val="en-US"/>
-        </w:rPr>
-        <w:t>/passwd?</w:t>
+        <w:rPr/>
+      </w:pPr>
+      <w:r>
+        <w:rPr>
+          <w:lang w:val="en-US"/>
+        </w:rPr>
+        <w:t>Propose a command (in one line) that displays the third line after the middle one in /etc/passwd?</w:t>
+      </w:r>
+    </w:p>
+    <w:p>
+      <w:pPr>
+        <w:pStyle w:val="Normal"/>
+        <w:rPr/>
+      </w:pPr>
+      <w:r>
+        <w:rPr>
+          <w:lang w:val="en-US"/>
+        </w:rPr>
+        <w:t>`head -n $(($((`wc -l /etc/passwd | cut -f1 -d ' '`/2))+3)) /etc/passwd | tail -n 1`</w:t>
+      </w:r>
+    </w:p>
+    <w:p>
+      <w:pPr>
+        <w:pStyle w:val="Normal"/>
+        <w:rPr/>
+      </w:pPr>
+      <w:r>
+        <w:rPr>
+          <w:lang w:val="en-US"/>
+        </w:rPr>
+        <w:t>`head -n &lt;nbligne&gt; /etc/passwd | tail -n 1` affiche la ligne nbligne du fichier /etc/passwd</w:t>
+      </w:r>
+    </w:p>
+    <w:p>
+      <w:pPr>
+        <w:pStyle w:val="Normal"/>
+        <w:rPr/>
+      </w:pPr>
+      <w:r>
+        <w:rPr>
+          <w:lang w:val="en-US"/>
+        </w:rPr>
+        <w:t>`wc -l /etc/passwd | cut -f1 -d ' '` permet de trouver le nombre de lignes du fichier</w:t>
+      </w:r>
+    </w:p>
+    <w:p>
+      <w:pPr>
+        <w:pStyle w:val="Normal"/>
+        <w:rPr/>
+      </w:pPr>
+      <w:r>
+        <w:rPr>
+          <w:lang w:val="en-US"/>
+        </w:rPr>
+        <w:t>`$(($((&lt;nbtot&gt;/2))+3))` permet de déterminer le numéro de la ligne du milieu +3.</w:t>
       </w:r>
     </w:p>
     <w:p>
@@ -252,29 +286,37 @@
           <w:ilvl w:val="0"/>
           <w:numId w:val="2"/>
         </w:numPr>
-        <w:rPr>
-          <w:lang w:val="en-US"/>
-        </w:rPr>
-      </w:pPr>
-      <w:r>
-        <w:rPr>
-          <w:lang w:val="en-US"/>
-        </w:rPr>
-        <w:t xml:space="preserve">How to change the owner and the group of </w:t>
-      </w:r>
-      <w:proofErr w:type="gramStart"/>
-      <w:r>
-        <w:rPr>
-          <w:lang w:val="en-US"/>
-        </w:rPr>
-        <w:t>a</w:t>
-      </w:r>
-      <w:proofErr w:type="gramEnd"/>
-      <w:r>
-        <w:rPr>
-          <w:lang w:val="en-US"/>
-        </w:rPr>
-        <w:t xml:space="preserve"> given file resp. to the owner and the group of a second one by using command substitution and the commands ls and cut?</w:t>
+        <w:rPr/>
+      </w:pPr>
+      <w:r>
+        <w:rPr>
+          <w:lang w:val="en-US"/>
+        </w:rPr>
+        <w:t>How to change the owner and the group of a given file resp. to the owner and the group of a second one by using command substitution and the commands ls and cut?</w:t>
+      </w:r>
+    </w:p>
+    <w:p>
+      <w:pPr>
+        <w:pStyle w:val="Normal"/>
+        <w:rPr/>
+      </w:pPr>
+      <w:r>
+        <w:rPr>
+          <w:lang w:val="en-US"/>
+        </w:rPr>
+        <w:t>En utilisant</w:t>
+      </w:r>
+      <w:r>
+        <w:rPr>
+          <w:lang w:val="en-US"/>
+        </w:rPr>
+        <w:t xml:space="preserve"> `chown USER:GROUP FILE` </w:t>
+      </w:r>
+      <w:r>
+        <w:rPr>
+          <w:lang w:val="en-US"/>
+        </w:rPr>
+        <w:t>nous pouvons changer le détenteur du fichier et le groupe.</w:t>
       </w:r>
     </w:p>
     <w:p>
@@ -302,55 +344,13 @@
           <w:ilvl w:val="0"/>
           <w:numId w:val="3"/>
         </w:numPr>
-        <w:rPr>
-          <w:lang w:val="en-US"/>
-        </w:rPr>
-      </w:pPr>
-      <w:r>
-        <w:rPr>
-          <w:lang w:val="en-US"/>
-        </w:rPr>
-        <w:t xml:space="preserve">Propose a grep command that displays </w:t>
-      </w:r>
-      <w:proofErr w:type="gramStart"/>
-      <w:r>
-        <w:rPr>
-          <w:lang w:val="en-US"/>
-        </w:rPr>
-        <w:t>user names</w:t>
-      </w:r>
-      <w:proofErr w:type="gramEnd"/>
-      <w:r>
-        <w:rPr>
-          <w:lang w:val="en-US"/>
-        </w:rPr>
-        <w:t xml:space="preserve"> in /</w:t>
-      </w:r>
-      <w:proofErr w:type="spellStart"/>
-      <w:r>
-        <w:rPr>
-          <w:lang w:val="en-US"/>
-        </w:rPr>
-        <w:t>etc</w:t>
-      </w:r>
-      <w:proofErr w:type="spellEnd"/>
-      <w:r>
-        <w:rPr>
-          <w:lang w:val="en-US"/>
-        </w:rPr>
-        <w:t>/passwd whom UID is multiple of 2,</w:t>
-      </w:r>
-      <w:r>
-        <w:rPr>
-          <w:lang w:val="en-US"/>
-        </w:rPr>
-        <w:t xml:space="preserve"> </w:t>
-      </w:r>
-      <w:r>
-        <w:rPr>
-          <w:lang w:val="en-US"/>
-        </w:rPr>
-        <w:t>and included in the interval ]102, 3998]?</w:t>
+        <w:rPr/>
+      </w:pPr>
+      <w:r>
+        <w:rPr>
+          <w:lang w:val="en-US"/>
+        </w:rPr>
+        <w:t>Propose a grep command that displays user names in /etc/passwd whom UID is multiple of 2, and included in the interval ]102, 3998]?ifconfig | grep 'inet' | grep 'netmask'</w:t>
       </w:r>
     </w:p>
     <w:p>
@@ -360,29 +360,25 @@
           <w:ilvl w:val="0"/>
           <w:numId w:val="3"/>
         </w:numPr>
-        <w:rPr>
-          <w:lang w:val="en-US"/>
-        </w:rPr>
-      </w:pPr>
-      <w:r>
-        <w:rPr>
-          <w:lang w:val="en-US"/>
-        </w:rPr>
-        <w:t xml:space="preserve">Propose a grep command that displays, from the output of ifconfig, the </w:t>
-      </w:r>
-      <w:proofErr w:type="spellStart"/>
-      <w:r>
-        <w:rPr>
-          <w:lang w:val="en-US"/>
-        </w:rPr>
-        <w:t>WiFi</w:t>
-      </w:r>
-      <w:proofErr w:type="spellEnd"/>
-      <w:r>
-        <w:rPr>
-          <w:lang w:val="en-US"/>
-        </w:rPr>
-        <w:t xml:space="preserve"> IP address?</w:t>
+        <w:rPr/>
+      </w:pPr>
+      <w:r>
+        <w:rPr>
+          <w:lang w:val="en-US"/>
+        </w:rPr>
+        <w:t>Propose a grep command that displays, from the output of ifconfig, the WiFi IP address?</w:t>
+      </w:r>
+    </w:p>
+    <w:p>
+      <w:pPr>
+        <w:pStyle w:val="Normal"/>
+        <w:rPr/>
+      </w:pPr>
+      <w:r>
+        <w:rPr>
+          <w:lang w:val="en-US"/>
+        </w:rPr>
+        <w:t>Avec `ifconfig | grep 'inet' | grep 'netmask'` nous pouvons isoler la ligne contenant l’adresse IP</w:t>
       </w:r>
     </w:p>
     <w:p>
@@ -420,49 +416,21 @@
         <w:rPr>
           <w:lang w:val="en-US" w:eastAsia="fr-FR"/>
         </w:rPr>
-        <w:t xml:space="preserve">System calls </w:t>
-      </w:r>
-      <w:proofErr w:type="gramStart"/>
-      <w:r>
+        <w:t>System calls fork(), kill(), wait(), and signal()</w:t>
+      </w:r>
+    </w:p>
+    <w:p>
+      <w:pPr>
+        <w:pStyle w:val="Soustitre"/>
         <w:rPr>
           <w:lang w:val="en-US" w:eastAsia="fr-FR"/>
         </w:rPr>
-        <w:t>fork(</w:t>
-      </w:r>
-      <w:proofErr w:type="gramEnd"/>
+      </w:pPr>
       <w:r>
         <w:rPr>
           <w:lang w:val="en-US" w:eastAsia="fr-FR"/>
         </w:rPr>
-        <w:t>), kill(), wait(), and signal()</w:t>
-      </w:r>
-    </w:p>
-    <w:p>
-      <w:pPr>
-        <w:pStyle w:val="Sous-titre"/>
-        <w:rPr>
-          <w:lang w:val="en-US" w:eastAsia="fr-FR"/>
-        </w:rPr>
-      </w:pPr>
-      <w:r>
-        <w:rPr>
-          <w:lang w:val="en-US" w:eastAsia="fr-FR"/>
-        </w:rPr>
-        <w:t xml:space="preserve">Write a C code where a parent process creates a son process using the system call </w:t>
-      </w:r>
-      <w:proofErr w:type="gramStart"/>
-      <w:r>
-        <w:rPr>
-          <w:lang w:val="en-US" w:eastAsia="fr-FR"/>
-        </w:rPr>
-        <w:t>fork(</w:t>
-      </w:r>
-      <w:proofErr w:type="gramEnd"/>
-      <w:r>
-        <w:rPr>
-          <w:lang w:val="en-US" w:eastAsia="fr-FR"/>
-        </w:rPr>
-        <w:t>).</w:t>
+        <w:t>Write a C code where a parent process creates a son process using the system call fork().</w:t>
       </w:r>
     </w:p>
     <w:p>
@@ -480,7 +448,6 @@
         <w:rPr>
           <w:lang w:val="en-US" w:eastAsia="fr-FR"/>
         </w:rPr>
-        <w:lastRenderedPageBreak/>
         <w:t>SIGUSR1 causes by default the termination of the receiver; how this behavior can be changed to print a message upon the reception of the signal;</w:t>
       </w:r>
     </w:p>
@@ -499,27 +466,7 @@
         <w:rPr>
           <w:lang w:val="en-US" w:eastAsia="fr-FR"/>
         </w:rPr>
-        <w:t xml:space="preserve">how the parent process sends the signal SIGUSR1 to the son using </w:t>
-      </w:r>
-      <w:proofErr w:type="gramStart"/>
-      <w:r>
-        <w:rPr>
-          <w:lang w:val="en-US" w:eastAsia="fr-FR"/>
-        </w:rPr>
-        <w:t>kill(</w:t>
-      </w:r>
-      <w:proofErr w:type="gramEnd"/>
-      <w:r>
-        <w:rPr>
-          <w:lang w:val="en-US" w:eastAsia="fr-FR"/>
-        </w:rPr>
-        <w:t>) and wait() for the son</w:t>
-      </w:r>
-      <w:r>
-        <w:rPr>
-          <w:lang w:val="en-US" w:eastAsia="fr-FR"/>
-        </w:rPr>
-        <w:t>.</w:t>
+        <w:t>how the parent process sends the signal SIGUSR1 to the son using kill() and wait() for the son.</w:t>
       </w:r>
     </w:p>
     <w:p>
@@ -537,21 +484,7 @@
         <w:rPr>
           <w:lang w:val="en-US" w:eastAsia="fr-FR"/>
         </w:rPr>
-        <w:t xml:space="preserve">how to exchange messages between the two processes using </w:t>
-      </w:r>
-      <w:proofErr w:type="gramStart"/>
-      <w:r>
-        <w:rPr>
-          <w:lang w:val="en-US" w:eastAsia="fr-FR"/>
-        </w:rPr>
-        <w:t>pipe(</w:t>
-      </w:r>
-      <w:proofErr w:type="gramEnd"/>
-      <w:r>
-        <w:rPr>
-          <w:lang w:val="en-US" w:eastAsia="fr-FR"/>
-        </w:rPr>
-        <w:t>), read() and write();</w:t>
+        <w:t>how to exchange messages between the two processes using pipe(), read() and write();</w:t>
       </w:r>
     </w:p>
     <w:p>
@@ -597,9 +530,7 @@
           <w:ilvl w:val="0"/>
           <w:numId w:val="1"/>
         </w:numPr>
-        <w:rPr>
-          <w:lang w:val="en-US" w:eastAsia="fr-FR"/>
-        </w:rPr>
+        <w:rPr/>
       </w:pPr>
       <w:bookmarkStart w:id="0" w:name="_GoBack"/>
       <w:bookmarkEnd w:id="0"/>
@@ -611,34 +542,31 @@
       </w:r>
     </w:p>
     <w:sectPr>
-      <w:pgSz w:w="11900" w:h="16840"/>
-      <w:pgMar w:top="1417" w:right="1417" w:bottom="1417" w:left="1417" w:header="708" w:footer="708" w:gutter="0"/>
-      <w:cols w:space="708"/>
-      <w:docGrid w:linePitch="360"/>
+      <w:type w:val="nextPage"/>
+      <w:pgSz w:w="11906" w:h="16838"/>
+      <w:pgMar w:left="1417" w:right="1417" w:header="0" w:top="1417" w:footer="0" w:bottom="1417" w:gutter="0"/>
+      <w:pgNumType w:fmt="decimal"/>
+      <w:formProt w:val="false"/>
+      <w:textDirection w:val="lrTb"/>
+      <w:docGrid w:type="default" w:linePitch="360" w:charSpace="0"/>
     </w:sectPr>
   </w:body>
 </w:document>
 </file>
 
 <file path=word/numbering.xml><?xml version="1.0" encoding="utf-8"?>
-<w:numbering xmlns:wpc="http://schemas.microsoft.com/office/word/2010/wordprocessingCanvas" xmlns:cx="http://schemas.microsoft.com/office/drawing/2014/chartex" xmlns:cx1="http://schemas.microsoft.com/office/drawing/2015/9/8/chartex" xmlns:cx2="http://schemas.microsoft.com/office/drawing/2015/10/21/chartex" xmlns:cx3="http://schemas.microsoft.com/office/drawing/2016/5/9/chartex" xmlns:cx4="http://schemas.microsoft.com/office/drawing/2016/5/10/chartex" xmlns:cx5="http://schemas.microsoft.com/office/drawing/2016/5/11/chartex" xmlns:cx6="http://schemas.microsoft.com/office/drawing/2016/5/12/chartex" xmlns:cx7="http://schemas.microsoft.com/office/drawing/2016/5/13/chartex" xmlns:cx8="http://schemas.microsoft.com/office/drawing/2016/5/14/chartex" xmlns:mc="http://schemas.openxmlformats.org/markup-compatibility/2006" xmlns:aink="http://schemas.microsoft.com/office/drawing/2016/ink" xmlns:am3d="http://schemas.microsoft.com/office/drawing/2017/model3d" xmlns:o="urn:schemas-microsoft-com:office:office" xmlns:r="http://schemas.openxmlformats.org/officeDocument/2006/relationships" xmlns:m="http://schemas.openxmlformats.org/officeDocument/2006/math" xmlns:v="urn:schemas-microsoft-com:vml" xmlns:wp14="http://schemas.microsoft.com/office/word/2010/wordprocessingDrawing" xmlns:wp="http://schemas.openxmlformats.org/drawingml/2006/wordprocessingDrawing" xmlns:w10="urn:schemas-microsoft-com:office:word" xmlns:w="http://schemas.openxmlformats.org/wordprocessingml/2006/main" xmlns:w14="http://schemas.microsoft.com/office/word/2010/wordml" xmlns:w15="http://schemas.microsoft.com/office/word/2012/wordml" xmlns:w16cid="http://schemas.microsoft.com/office/word/2016/wordml/cid" xmlns:w16se="http://schemas.microsoft.com/office/word/2015/wordml/symex" xmlns:wpg="http://schemas.microsoft.com/office/word/2010/wordprocessingGroup" xmlns:wpi="http://schemas.microsoft.com/office/word/2010/wordprocessingInk" xmlns:wne="http://schemas.microsoft.com/office/word/2006/wordml" xmlns:wps="http://schemas.microsoft.com/office/word/2010/wordprocessingShape" mc:Ignorable="w14 w15 w16se w16cid wp14">
-  <w:abstractNum w:abstractNumId="0" w15:restartNumberingAfterBreak="0">
-    <w:nsid w:val="029C4D50"/>
-    <w:multiLevelType w:val="hybridMultilevel"/>
-    <w:tmpl w:val="4E349930"/>
-    <w:lvl w:ilvl="0" w:tplc="040C0011">
+<w:numbering xmlns:w="http://schemas.openxmlformats.org/wordprocessingml/2006/main" xmlns:o="urn:schemas-microsoft-com:office:office" xmlns:r="http://schemas.openxmlformats.org/officeDocument/2006/relationships" xmlns:v="urn:schemas-microsoft-com:vml">
+  <w:abstractNum w:abstractNumId="1">
+    <w:lvl w:ilvl="0">
       <w:start w:val="1"/>
       <w:numFmt w:val="decimal"/>
-      <w:lvlText w:val="%1)"/>
+      <w:lvlText w:val="%1."/>
       <w:lvlJc w:val="left"/>
       <w:pPr>
         <w:ind w:left="720" w:hanging="360"/>
       </w:pPr>
-      <w:rPr>
-        <w:rFonts w:hint="default"/>
-      </w:rPr>
-    </w:lvl>
-    <w:lvl w:ilvl="1" w:tplc="040C0019" w:tentative="1">
+    </w:lvl>
+    <w:lvl w:ilvl="1">
       <w:start w:val="1"/>
       <w:numFmt w:val="lowerLetter"/>
       <w:lvlText w:val="%2."/>
@@ -647,7 +575,7 @@
         <w:ind w:left="1440" w:hanging="360"/>
       </w:pPr>
     </w:lvl>
-    <w:lvl w:ilvl="2" w:tplc="040C001B" w:tentative="1">
+    <w:lvl w:ilvl="2">
       <w:start w:val="1"/>
       <w:numFmt w:val="lowerRoman"/>
       <w:lvlText w:val="%3."/>
@@ -656,7 +584,7 @@
         <w:ind w:left="2160" w:hanging="180"/>
       </w:pPr>
     </w:lvl>
-    <w:lvl w:ilvl="3" w:tplc="040C000F" w:tentative="1">
+    <w:lvl w:ilvl="3">
       <w:start w:val="1"/>
       <w:numFmt w:val="decimal"/>
       <w:lvlText w:val="%4."/>
@@ -665,7 +593,7 @@
         <w:ind w:left="2880" w:hanging="360"/>
       </w:pPr>
     </w:lvl>
-    <w:lvl w:ilvl="4" w:tplc="040C0019" w:tentative="1">
+    <w:lvl w:ilvl="4">
       <w:start w:val="1"/>
       <w:numFmt w:val="lowerLetter"/>
       <w:lvlText w:val="%5."/>
@@ -674,7 +602,7 @@
         <w:ind w:left="3600" w:hanging="360"/>
       </w:pPr>
     </w:lvl>
-    <w:lvl w:ilvl="5" w:tplc="040C001B" w:tentative="1">
+    <w:lvl w:ilvl="5">
       <w:start w:val="1"/>
       <w:numFmt w:val="lowerRoman"/>
       <w:lvlText w:val="%6."/>
@@ -683,7 +611,7 @@
         <w:ind w:left="4320" w:hanging="180"/>
       </w:pPr>
     </w:lvl>
-    <w:lvl w:ilvl="6" w:tplc="040C000F" w:tentative="1">
+    <w:lvl w:ilvl="6">
       <w:start w:val="1"/>
       <w:numFmt w:val="decimal"/>
       <w:lvlText w:val="%7."/>
@@ -692,7 +620,7 @@
         <w:ind w:left="5040" w:hanging="360"/>
       </w:pPr>
     </w:lvl>
-    <w:lvl w:ilvl="7" w:tplc="040C0019" w:tentative="1">
+    <w:lvl w:ilvl="7">
       <w:start w:val="1"/>
       <w:numFmt w:val="lowerLetter"/>
       <w:lvlText w:val="%8."/>
@@ -701,7 +629,7 @@
         <w:ind w:left="5760" w:hanging="360"/>
       </w:pPr>
     </w:lvl>
-    <w:lvl w:ilvl="8" w:tplc="040C001B" w:tentative="1">
+    <w:lvl w:ilvl="8">
       <w:start w:val="1"/>
       <w:numFmt w:val="lowerRoman"/>
       <w:lvlText w:val="%9."/>
@@ -711,23 +639,17 @@
       </w:pPr>
     </w:lvl>
   </w:abstractNum>
-  <w:abstractNum w:abstractNumId="1" w15:restartNumberingAfterBreak="0">
-    <w:nsid w:val="08B7794D"/>
-    <w:multiLevelType w:val="hybridMultilevel"/>
-    <w:tmpl w:val="158CF266"/>
-    <w:lvl w:ilvl="0" w:tplc="040C000F">
+  <w:abstractNum w:abstractNumId="2">
+    <w:lvl w:ilvl="0">
       <w:start w:val="1"/>
       <w:numFmt w:val="decimal"/>
-      <w:lvlText w:val="%1."/>
+      <w:lvlText w:val="%1)"/>
       <w:lvlJc w:val="left"/>
       <w:pPr>
         <w:ind w:left="720" w:hanging="360"/>
       </w:pPr>
-      <w:rPr>
-        <w:rFonts w:hint="default"/>
-      </w:rPr>
-    </w:lvl>
-    <w:lvl w:ilvl="1" w:tplc="040C0019" w:tentative="1">
+    </w:lvl>
+    <w:lvl w:ilvl="1">
       <w:start w:val="1"/>
       <w:numFmt w:val="lowerLetter"/>
       <w:lvlText w:val="%2."/>
@@ -736,7 +658,7 @@
         <w:ind w:left="1440" w:hanging="360"/>
       </w:pPr>
     </w:lvl>
-    <w:lvl w:ilvl="2" w:tplc="040C001B" w:tentative="1">
+    <w:lvl w:ilvl="2">
       <w:start w:val="1"/>
       <w:numFmt w:val="lowerRoman"/>
       <w:lvlText w:val="%3."/>
@@ -745,7 +667,7 @@
         <w:ind w:left="2160" w:hanging="180"/>
       </w:pPr>
     </w:lvl>
-    <w:lvl w:ilvl="3" w:tplc="040C000F" w:tentative="1">
+    <w:lvl w:ilvl="3">
       <w:start w:val="1"/>
       <w:numFmt w:val="decimal"/>
       <w:lvlText w:val="%4."/>
@@ -754,7 +676,7 @@
         <w:ind w:left="2880" w:hanging="360"/>
       </w:pPr>
     </w:lvl>
-    <w:lvl w:ilvl="4" w:tplc="040C0019" w:tentative="1">
+    <w:lvl w:ilvl="4">
       <w:start w:val="1"/>
       <w:numFmt w:val="lowerLetter"/>
       <w:lvlText w:val="%5."/>
@@ -763,7 +685,7 @@
         <w:ind w:left="3600" w:hanging="360"/>
       </w:pPr>
     </w:lvl>
-    <w:lvl w:ilvl="5" w:tplc="040C001B" w:tentative="1">
+    <w:lvl w:ilvl="5">
       <w:start w:val="1"/>
       <w:numFmt w:val="lowerRoman"/>
       <w:lvlText w:val="%6."/>
@@ -772,7 +694,7 @@
         <w:ind w:left="4320" w:hanging="180"/>
       </w:pPr>
     </w:lvl>
-    <w:lvl w:ilvl="6" w:tplc="040C000F" w:tentative="1">
+    <w:lvl w:ilvl="6">
       <w:start w:val="1"/>
       <w:numFmt w:val="decimal"/>
       <w:lvlText w:val="%7."/>
@@ -781,7 +703,7 @@
         <w:ind w:left="5040" w:hanging="360"/>
       </w:pPr>
     </w:lvl>
-    <w:lvl w:ilvl="7" w:tplc="040C0019" w:tentative="1">
+    <w:lvl w:ilvl="7">
       <w:start w:val="1"/>
       <w:numFmt w:val="lowerLetter"/>
       <w:lvlText w:val="%8."/>
@@ -790,7 +712,7 @@
         <w:ind w:left="5760" w:hanging="360"/>
       </w:pPr>
     </w:lvl>
-    <w:lvl w:ilvl="8" w:tplc="040C001B" w:tentative="1">
+    <w:lvl w:ilvl="8">
       <w:start w:val="1"/>
       <w:numFmt w:val="lowerRoman"/>
       <w:lvlText w:val="%9."/>
@@ -800,11 +722,8 @@
       </w:pPr>
     </w:lvl>
   </w:abstractNum>
-  <w:abstractNum w:abstractNumId="2" w15:restartNumberingAfterBreak="0">
-    <w:nsid w:val="32A103A0"/>
-    <w:multiLevelType w:val="hybridMultilevel"/>
-    <w:tmpl w:val="A47CC454"/>
-    <w:lvl w:ilvl="0" w:tplc="040C0011">
+  <w:abstractNum w:abstractNumId="3">
+    <w:lvl w:ilvl="0">
       <w:start w:val="1"/>
       <w:numFmt w:val="decimal"/>
       <w:lvlText w:val="%1)"/>
@@ -812,11 +731,8 @@
       <w:pPr>
         <w:ind w:left="720" w:hanging="360"/>
       </w:pPr>
-      <w:rPr>
-        <w:rFonts w:hint="default"/>
-      </w:rPr>
-    </w:lvl>
-    <w:lvl w:ilvl="1" w:tplc="040C0019" w:tentative="1">
+    </w:lvl>
+    <w:lvl w:ilvl="1">
       <w:start w:val="1"/>
       <w:numFmt w:val="lowerLetter"/>
       <w:lvlText w:val="%2."/>
@@ -825,7 +741,7 @@
         <w:ind w:left="1440" w:hanging="360"/>
       </w:pPr>
     </w:lvl>
-    <w:lvl w:ilvl="2" w:tplc="040C001B" w:tentative="1">
+    <w:lvl w:ilvl="2">
       <w:start w:val="1"/>
       <w:numFmt w:val="lowerRoman"/>
       <w:lvlText w:val="%3."/>
@@ -834,7 +750,7 @@
         <w:ind w:left="2160" w:hanging="180"/>
       </w:pPr>
     </w:lvl>
-    <w:lvl w:ilvl="3" w:tplc="040C000F" w:tentative="1">
+    <w:lvl w:ilvl="3">
       <w:start w:val="1"/>
       <w:numFmt w:val="decimal"/>
       <w:lvlText w:val="%4."/>
@@ -843,7 +759,7 @@
         <w:ind w:left="2880" w:hanging="360"/>
       </w:pPr>
     </w:lvl>
-    <w:lvl w:ilvl="4" w:tplc="040C0019" w:tentative="1">
+    <w:lvl w:ilvl="4">
       <w:start w:val="1"/>
       <w:numFmt w:val="lowerLetter"/>
       <w:lvlText w:val="%5."/>
@@ -852,7 +768,7 @@
         <w:ind w:left="3600" w:hanging="360"/>
       </w:pPr>
     </w:lvl>
-    <w:lvl w:ilvl="5" w:tplc="040C001B" w:tentative="1">
+    <w:lvl w:ilvl="5">
       <w:start w:val="1"/>
       <w:numFmt w:val="lowerRoman"/>
       <w:lvlText w:val="%6."/>
@@ -861,7 +777,7 @@
         <w:ind w:left="4320" w:hanging="180"/>
       </w:pPr>
     </w:lvl>
-    <w:lvl w:ilvl="6" w:tplc="040C000F" w:tentative="1">
+    <w:lvl w:ilvl="6">
       <w:start w:val="1"/>
       <w:numFmt w:val="decimal"/>
       <w:lvlText w:val="%7."/>
@@ -870,7 +786,7 @@
         <w:ind w:left="5040" w:hanging="360"/>
       </w:pPr>
     </w:lvl>
-    <w:lvl w:ilvl="7" w:tplc="040C0019" w:tentative="1">
+    <w:lvl w:ilvl="7">
       <w:start w:val="1"/>
       <w:numFmt w:val="lowerLetter"/>
       <w:lvlText w:val="%8."/>
@@ -879,7 +795,7 @@
         <w:ind w:left="5760" w:hanging="360"/>
       </w:pPr>
     </w:lvl>
-    <w:lvl w:ilvl="8" w:tplc="040C001B" w:tentative="1">
+    <w:lvl w:ilvl="8">
       <w:start w:val="1"/>
       <w:numFmt w:val="lowerRoman"/>
       <w:lvlText w:val="%9."/>
@@ -889,11 +805,8 @@
       </w:pPr>
     </w:lvl>
   </w:abstractNum>
-  <w:abstractNum w:abstractNumId="3" w15:restartNumberingAfterBreak="0">
-    <w:nsid w:val="5C19762A"/>
-    <w:multiLevelType w:val="hybridMultilevel"/>
-    <w:tmpl w:val="3C8A0ED8"/>
-    <w:lvl w:ilvl="0" w:tplc="040C0011">
+  <w:abstractNum w:abstractNumId="4">
+    <w:lvl w:ilvl="0">
       <w:start w:val="1"/>
       <w:numFmt w:val="decimal"/>
       <w:lvlText w:val="%1)"/>
@@ -901,11 +814,8 @@
       <w:pPr>
         <w:ind w:left="720" w:hanging="360"/>
       </w:pPr>
-      <w:rPr>
-        <w:rFonts w:hint="default"/>
-      </w:rPr>
-    </w:lvl>
-    <w:lvl w:ilvl="1" w:tplc="040C0019" w:tentative="1">
+    </w:lvl>
+    <w:lvl w:ilvl="1">
       <w:start w:val="1"/>
       <w:numFmt w:val="lowerLetter"/>
       <w:lvlText w:val="%2."/>
@@ -914,7 +824,7 @@
         <w:ind w:left="1440" w:hanging="360"/>
       </w:pPr>
     </w:lvl>
-    <w:lvl w:ilvl="2" w:tplc="040C001B" w:tentative="1">
+    <w:lvl w:ilvl="2">
       <w:start w:val="1"/>
       <w:numFmt w:val="lowerRoman"/>
       <w:lvlText w:val="%3."/>
@@ -923,7 +833,7 @@
         <w:ind w:left="2160" w:hanging="180"/>
       </w:pPr>
     </w:lvl>
-    <w:lvl w:ilvl="3" w:tplc="040C000F" w:tentative="1">
+    <w:lvl w:ilvl="3">
       <w:start w:val="1"/>
       <w:numFmt w:val="decimal"/>
       <w:lvlText w:val="%4."/>
@@ -932,7 +842,7 @@
         <w:ind w:left="2880" w:hanging="360"/>
       </w:pPr>
     </w:lvl>
-    <w:lvl w:ilvl="4" w:tplc="040C0019" w:tentative="1">
+    <w:lvl w:ilvl="4">
       <w:start w:val="1"/>
       <w:numFmt w:val="lowerLetter"/>
       <w:lvlText w:val="%5."/>
@@ -941,7 +851,7 @@
         <w:ind w:left="3600" w:hanging="360"/>
       </w:pPr>
     </w:lvl>
-    <w:lvl w:ilvl="5" w:tplc="040C001B" w:tentative="1">
+    <w:lvl w:ilvl="5">
       <w:start w:val="1"/>
       <w:numFmt w:val="lowerRoman"/>
       <w:lvlText w:val="%6."/>
@@ -950,7 +860,7 @@
         <w:ind w:left="4320" w:hanging="180"/>
       </w:pPr>
     </w:lvl>
-    <w:lvl w:ilvl="6" w:tplc="040C000F" w:tentative="1">
+    <w:lvl w:ilvl="6">
       <w:start w:val="1"/>
       <w:numFmt w:val="decimal"/>
       <w:lvlText w:val="%7."/>
@@ -959,7 +869,7 @@
         <w:ind w:left="5040" w:hanging="360"/>
       </w:pPr>
     </w:lvl>
-    <w:lvl w:ilvl="7" w:tplc="040C0019" w:tentative="1">
+    <w:lvl w:ilvl="7">
       <w:start w:val="1"/>
       <w:numFmt w:val="lowerLetter"/>
       <w:lvlText w:val="%8."/>
@@ -968,13 +878,105 @@
         <w:ind w:left="5760" w:hanging="360"/>
       </w:pPr>
     </w:lvl>
-    <w:lvl w:ilvl="8" w:tplc="040C001B" w:tentative="1">
+    <w:lvl w:ilvl="8">
       <w:start w:val="1"/>
       <w:numFmt w:val="lowerRoman"/>
       <w:lvlText w:val="%9."/>
       <w:lvlJc w:val="right"/>
       <w:pPr>
         <w:ind w:left="6480" w:hanging="180"/>
+      </w:pPr>
+    </w:lvl>
+  </w:abstractNum>
+  <w:abstractNum w:abstractNumId="5">
+    <w:lvl w:ilvl="0">
+      <w:start w:val="1"/>
+      <w:numFmt w:val="none"/>
+      <w:suff w:val="nothing"/>
+      <w:lvlText w:val=""/>
+      <w:lvlJc w:val="left"/>
+      <w:pPr>
+        <w:ind w:left="0" w:hanging="0"/>
+      </w:pPr>
+    </w:lvl>
+    <w:lvl w:ilvl="1">
+      <w:start w:val="1"/>
+      <w:numFmt w:val="none"/>
+      <w:suff w:val="nothing"/>
+      <w:lvlText w:val=""/>
+      <w:lvlJc w:val="left"/>
+      <w:pPr>
+        <w:ind w:left="0" w:hanging="0"/>
+      </w:pPr>
+    </w:lvl>
+    <w:lvl w:ilvl="2">
+      <w:start w:val="1"/>
+      <w:numFmt w:val="none"/>
+      <w:suff w:val="nothing"/>
+      <w:lvlText w:val=""/>
+      <w:lvlJc w:val="left"/>
+      <w:pPr>
+        <w:ind w:left="0" w:hanging="0"/>
+      </w:pPr>
+    </w:lvl>
+    <w:lvl w:ilvl="3">
+      <w:start w:val="1"/>
+      <w:numFmt w:val="none"/>
+      <w:suff w:val="nothing"/>
+      <w:lvlText w:val=""/>
+      <w:lvlJc w:val="left"/>
+      <w:pPr>
+        <w:ind w:left="0" w:hanging="0"/>
+      </w:pPr>
+    </w:lvl>
+    <w:lvl w:ilvl="4">
+      <w:start w:val="1"/>
+      <w:numFmt w:val="none"/>
+      <w:suff w:val="nothing"/>
+      <w:lvlText w:val=""/>
+      <w:lvlJc w:val="left"/>
+      <w:pPr>
+        <w:ind w:left="0" w:hanging="0"/>
+      </w:pPr>
+    </w:lvl>
+    <w:lvl w:ilvl="5">
+      <w:start w:val="1"/>
+      <w:numFmt w:val="none"/>
+      <w:suff w:val="nothing"/>
+      <w:lvlText w:val=""/>
+      <w:lvlJc w:val="left"/>
+      <w:pPr>
+        <w:ind w:left="0" w:hanging="0"/>
+      </w:pPr>
+    </w:lvl>
+    <w:lvl w:ilvl="6">
+      <w:start w:val="1"/>
+      <w:numFmt w:val="none"/>
+      <w:suff w:val="nothing"/>
+      <w:lvlText w:val=""/>
+      <w:lvlJc w:val="left"/>
+      <w:pPr>
+        <w:ind w:left="0" w:hanging="0"/>
+      </w:pPr>
+    </w:lvl>
+    <w:lvl w:ilvl="7">
+      <w:start w:val="1"/>
+      <w:numFmt w:val="none"/>
+      <w:suff w:val="nothing"/>
+      <w:lvlText w:val=""/>
+      <w:lvlJc w:val="left"/>
+      <w:pPr>
+        <w:ind w:left="0" w:hanging="0"/>
+      </w:pPr>
+    </w:lvl>
+    <w:lvl w:ilvl="8">
+      <w:start w:val="1"/>
+      <w:numFmt w:val="none"/>
+      <w:suff w:val="nothing"/>
+      <w:lvlText w:val=""/>
+      <w:lvlJc w:val="left"/>
+      <w:pPr>
+        <w:ind w:left="0" w:hanging="0"/>
       </w:pPr>
     </w:lvl>
   </w:abstractNum>
@@ -982,41 +984,46 @@
     <w:abstractNumId w:val="1"/>
   </w:num>
   <w:num w:numId="2">
+    <w:abstractNumId w:val="2"/>
+  </w:num>
+  <w:num w:numId="3">
     <w:abstractNumId w:val="3"/>
   </w:num>
-  <w:num w:numId="3">
-    <w:abstractNumId w:val="0"/>
+  <w:num w:numId="4">
+    <w:abstractNumId w:val="4"/>
   </w:num>
-  <w:num w:numId="4">
-    <w:abstractNumId w:val="2"/>
+  <w:num w:numId="5">
+    <w:abstractNumId w:val="5"/>
   </w:num>
 </w:numbering>
 </file>
 
 <file path=word/styles.xml><?xml version="1.0" encoding="utf-8"?>
-<w:styles xmlns:mc="http://schemas.openxmlformats.org/markup-compatibility/2006" xmlns:r="http://schemas.openxmlformats.org/officeDocument/2006/relationships" xmlns:w="http://schemas.openxmlformats.org/wordprocessingml/2006/main" xmlns:w14="http://schemas.microsoft.com/office/word/2010/wordml" xmlns:w15="http://schemas.microsoft.com/office/word/2012/wordml" xmlns:w16cid="http://schemas.microsoft.com/office/word/2016/wordml/cid" xmlns:w16se="http://schemas.microsoft.com/office/word/2015/wordml/symex" mc:Ignorable="w14 w15 w16se w16cid">
+<w:styles xmlns:w="http://schemas.openxmlformats.org/wordprocessingml/2006/main" xmlns:w14="http://schemas.microsoft.com/office/word/2010/wordml" xmlns:mc="http://schemas.openxmlformats.org/markup-compatibility/2006" mc:Ignorable="w14">
   <w:docDefaults>
     <w:rPrDefault>
       <w:rPr>
-        <w:rFonts w:asciiTheme="minorHAnsi" w:eastAsiaTheme="minorHAnsi" w:hAnsiTheme="minorHAnsi" w:cstheme="minorBidi"/>
+        <w:rFonts w:ascii="Calibri" w:hAnsi="Calibri" w:eastAsia="Calibri" w:cs="" w:asciiTheme="minorHAnsi" w:cstheme="minorBidi" w:eastAsiaTheme="minorHAnsi" w:hAnsiTheme="minorHAnsi"/>
         <w:sz w:val="24"/>
         <w:szCs w:val="24"/>
         <w:lang w:val="fr-FR" w:eastAsia="en-US" w:bidi="ar-SA"/>
       </w:rPr>
     </w:rPrDefault>
-    <w:pPrDefault/>
+    <w:pPrDefault>
+      <w:pPr/>
+    </w:pPrDefault>
   </w:docDefaults>
   <w:latentStyles w:defLockedState="0" w:defUIPriority="99" w:defSemiHidden="0" w:defUnhideWhenUsed="0" w:defQFormat="0" w:count="376">
     <w:lsdException w:name="Normal" w:uiPriority="0" w:qFormat="1"/>
     <w:lsdException w:name="heading 1" w:uiPriority="9" w:qFormat="1"/>
-    <w:lsdException w:name="heading 2" w:semiHidden="1" w:uiPriority="9" w:unhideWhenUsed="1" w:qFormat="1"/>
-    <w:lsdException w:name="heading 3" w:semiHidden="1" w:uiPriority="9" w:unhideWhenUsed="1" w:qFormat="1"/>
-    <w:lsdException w:name="heading 4" w:semiHidden="1" w:uiPriority="9" w:unhideWhenUsed="1" w:qFormat="1"/>
-    <w:lsdException w:name="heading 5" w:semiHidden="1" w:uiPriority="9" w:unhideWhenUsed="1" w:qFormat="1"/>
-    <w:lsdException w:name="heading 6" w:semiHidden="1" w:uiPriority="9" w:unhideWhenUsed="1" w:qFormat="1"/>
-    <w:lsdException w:name="heading 7" w:semiHidden="1" w:uiPriority="9" w:unhideWhenUsed="1" w:qFormat="1"/>
-    <w:lsdException w:name="heading 8" w:semiHidden="1" w:uiPriority="9" w:unhideWhenUsed="1" w:qFormat="1"/>
-    <w:lsdException w:name="heading 9" w:semiHidden="1" w:uiPriority="9" w:unhideWhenUsed="1" w:qFormat="1"/>
+    <w:lsdException w:name="heading 2" w:uiPriority="9" w:semiHidden="1" w:unhideWhenUsed="1" w:qFormat="1"/>
+    <w:lsdException w:name="heading 3" w:uiPriority="9" w:semiHidden="1" w:unhideWhenUsed="1" w:qFormat="1"/>
+    <w:lsdException w:name="heading 4" w:uiPriority="9" w:semiHidden="1" w:unhideWhenUsed="1" w:qFormat="1"/>
+    <w:lsdException w:name="heading 5" w:uiPriority="9" w:semiHidden="1" w:unhideWhenUsed="1" w:qFormat="1"/>
+    <w:lsdException w:name="heading 6" w:uiPriority="9" w:semiHidden="1" w:unhideWhenUsed="1" w:qFormat="1"/>
+    <w:lsdException w:name="heading 7" w:uiPriority="9" w:semiHidden="1" w:unhideWhenUsed="1" w:qFormat="1"/>
+    <w:lsdException w:name="heading 8" w:uiPriority="9" w:semiHidden="1" w:unhideWhenUsed="1" w:qFormat="1"/>
+    <w:lsdException w:name="heading 9" w:uiPriority="9" w:semiHidden="1" w:unhideWhenUsed="1" w:qFormat="1"/>
     <w:lsdException w:name="index 1" w:semiHidden="1" w:unhideWhenUsed="1"/>
     <w:lsdException w:name="index 2" w:semiHidden="1" w:unhideWhenUsed="1"/>
     <w:lsdException w:name="index 3" w:semiHidden="1" w:unhideWhenUsed="1"/>
@@ -1026,22 +1033,22 @@
     <w:lsdException w:name="index 7" w:semiHidden="1" w:unhideWhenUsed="1"/>
     <w:lsdException w:name="index 8" w:semiHidden="1" w:unhideWhenUsed="1"/>
     <w:lsdException w:name="index 9" w:semiHidden="1" w:unhideWhenUsed="1"/>
-    <w:lsdException w:name="toc 1" w:semiHidden="1" w:uiPriority="39" w:unhideWhenUsed="1"/>
-    <w:lsdException w:name="toc 2" w:semiHidden="1" w:uiPriority="39" w:unhideWhenUsed="1"/>
-    <w:lsdException w:name="toc 3" w:semiHidden="1" w:uiPriority="39" w:unhideWhenUsed="1"/>
-    <w:lsdException w:name="toc 4" w:semiHidden="1" w:uiPriority="39" w:unhideWhenUsed="1"/>
-    <w:lsdException w:name="toc 5" w:semiHidden="1" w:uiPriority="39" w:unhideWhenUsed="1"/>
-    <w:lsdException w:name="toc 6" w:semiHidden="1" w:uiPriority="39" w:unhideWhenUsed="1"/>
-    <w:lsdException w:name="toc 7" w:semiHidden="1" w:uiPriority="39" w:unhideWhenUsed="1"/>
-    <w:lsdException w:name="toc 8" w:semiHidden="1" w:uiPriority="39" w:unhideWhenUsed="1"/>
-    <w:lsdException w:name="toc 9" w:semiHidden="1" w:uiPriority="39" w:unhideWhenUsed="1"/>
+    <w:lsdException w:name="toc 1" w:uiPriority="39" w:semiHidden="1" w:unhideWhenUsed="1"/>
+    <w:lsdException w:name="toc 2" w:uiPriority="39" w:semiHidden="1" w:unhideWhenUsed="1"/>
+    <w:lsdException w:name="toc 3" w:uiPriority="39" w:semiHidden="1" w:unhideWhenUsed="1"/>
+    <w:lsdException w:name="toc 4" w:uiPriority="39" w:semiHidden="1" w:unhideWhenUsed="1"/>
+    <w:lsdException w:name="toc 5" w:uiPriority="39" w:semiHidden="1" w:unhideWhenUsed="1"/>
+    <w:lsdException w:name="toc 6" w:uiPriority="39" w:semiHidden="1" w:unhideWhenUsed="1"/>
+    <w:lsdException w:name="toc 7" w:uiPriority="39" w:semiHidden="1" w:unhideWhenUsed="1"/>
+    <w:lsdException w:name="toc 8" w:uiPriority="39" w:semiHidden="1" w:unhideWhenUsed="1"/>
+    <w:lsdException w:name="toc 9" w:uiPriority="39" w:semiHidden="1" w:unhideWhenUsed="1"/>
     <w:lsdException w:name="Normal Indent" w:semiHidden="1" w:unhideWhenUsed="1"/>
     <w:lsdException w:name="footnote text" w:semiHidden="1" w:unhideWhenUsed="1"/>
     <w:lsdException w:name="annotation text" w:semiHidden="1" w:unhideWhenUsed="1"/>
     <w:lsdException w:name="header" w:semiHidden="1" w:unhideWhenUsed="1"/>
     <w:lsdException w:name="footer" w:semiHidden="1" w:unhideWhenUsed="1"/>
     <w:lsdException w:name="index heading" w:semiHidden="1" w:unhideWhenUsed="1"/>
-    <w:lsdException w:name="caption" w:semiHidden="1" w:uiPriority="35" w:unhideWhenUsed="1" w:qFormat="1"/>
+    <w:lsdException w:name="caption" w:uiPriority="35" w:semiHidden="1" w:unhideWhenUsed="1" w:qFormat="1"/>
     <w:lsdException w:name="table of figures" w:semiHidden="1" w:unhideWhenUsed="1"/>
     <w:lsdException w:name="envelope address" w:semiHidden="1" w:unhideWhenUsed="1"/>
     <w:lsdException w:name="envelope return" w:semiHidden="1" w:unhideWhenUsed="1"/>
@@ -1072,7 +1079,7 @@
     <w:lsdException w:name="Title" w:uiPriority="10" w:qFormat="1"/>
     <w:lsdException w:name="Closing" w:semiHidden="1" w:unhideWhenUsed="1"/>
     <w:lsdException w:name="Signature" w:semiHidden="1" w:unhideWhenUsed="1"/>
-    <w:lsdException w:name="Default Paragraph Font" w:semiHidden="1" w:uiPriority="1" w:unhideWhenUsed="1"/>
+    <w:lsdException w:name="Default Paragraph Font" w:uiPriority="1" w:semiHidden="1" w:unhideWhenUsed="1"/>
     <w:lsdException w:name="Body Text" w:semiHidden="1" w:unhideWhenUsed="1"/>
     <w:lsdException w:name="Body Text Indent" w:semiHidden="1" w:unhideWhenUsed="1"/>
     <w:lsdException w:name="List Continue" w:semiHidden="1" w:unhideWhenUsed="1"/>
@@ -1272,8 +1279,8 @@
     <w:lsdException w:name="Subtle Reference" w:uiPriority="31" w:qFormat="1"/>
     <w:lsdException w:name="Intense Reference" w:uiPriority="32" w:qFormat="1"/>
     <w:lsdException w:name="Book Title" w:uiPriority="33" w:qFormat="1"/>
-    <w:lsdException w:name="Bibliography" w:semiHidden="1" w:uiPriority="37" w:unhideWhenUsed="1"/>
-    <w:lsdException w:name="TOC Heading" w:semiHidden="1" w:uiPriority="39" w:unhideWhenUsed="1" w:qFormat="1"/>
+    <w:lsdException w:name="Bibliography" w:uiPriority="37" w:semiHidden="1" w:unhideWhenUsed="1"/>
+    <w:lsdException w:name="TOC Heading" w:uiPriority="39" w:semiHidden="1" w:unhideWhenUsed="1" w:qFormat="1"/>
     <w:lsdException w:name="Plain Table 1" w:uiPriority="41"/>
     <w:lsdException w:name="Plain Table 2" w:uiPriority="42"/>
     <w:lsdException w:name="Plain Table 3" w:uiPriority="43"/>
@@ -1381,12 +1388,25 @@
     <w:lsdException w:name="Mention" w:semiHidden="1" w:unhideWhenUsed="1"/>
     <w:lsdException w:name="Smart Hyperlink" w:semiHidden="1" w:unhideWhenUsed="1"/>
   </w:latentStyles>
-  <w:style w:type="paragraph" w:default="1" w:styleId="Normal">
+  <w:style w:type="paragraph" w:styleId="Normal" w:default="1">
     <w:name w:val="Normal"/>
     <w:qFormat/>
+    <w:pPr>
+      <w:widowControl/>
+      <w:bidi w:val="0"/>
+      <w:jc w:val="left"/>
+    </w:pPr>
+    <w:rPr>
+      <w:rFonts w:ascii="Calibri" w:hAnsi="Calibri" w:eastAsia="Calibri" w:cs="" w:asciiTheme="minorHAnsi" w:cstheme="minorBidi" w:eastAsiaTheme="minorHAnsi" w:hAnsiTheme="minorHAnsi"/>
+      <w:color w:val="auto"/>
+      <w:kern w:val="0"/>
+      <w:sz w:val="24"/>
+      <w:szCs w:val="24"/>
+      <w:lang w:val="fr-FR" w:eastAsia="en-US" w:bidi="ar-SA"/>
+    </w:rPr>
   </w:style>
   <w:style w:type="paragraph" w:styleId="Titre1">
-    <w:name w:val="heading 1"/>
+    <w:name w:val="Heading 1"/>
     <w:basedOn w:val="Normal"/>
     <w:next w:val="Normal"/>
     <w:link w:val="Titre1Car"/>
@@ -1394,20 +1414,20 @@
     <w:qFormat/>
     <w:rsid w:val="00285505"/>
     <w:pPr>
-      <w:keepNext/>
+      <w:keepNext w:val="true"/>
       <w:keepLines/>
-      <w:spacing w:before="240"/>
+      <w:spacing w:before="240" w:after="0"/>
       <w:outlineLvl w:val="0"/>
     </w:pPr>
     <w:rPr>
-      <w:rFonts w:asciiTheme="majorHAnsi" w:eastAsiaTheme="majorEastAsia" w:hAnsiTheme="majorHAnsi" w:cstheme="majorBidi"/>
-      <w:color w:val="2F5496" w:themeColor="accent1" w:themeShade="BF"/>
+      <w:rFonts w:ascii="Calibri Light" w:hAnsi="Calibri Light" w:eastAsia="" w:cs="" w:asciiTheme="majorHAnsi" w:cstheme="majorBidi" w:eastAsiaTheme="majorEastAsia" w:hAnsiTheme="majorHAnsi"/>
+      <w:color w:val="2F5496" w:themeColor="accent1" w:themeShade="bf"/>
       <w:sz w:val="32"/>
       <w:szCs w:val="32"/>
     </w:rPr>
   </w:style>
   <w:style w:type="paragraph" w:styleId="Titre2">
-    <w:name w:val="heading 2"/>
+    <w:name w:val="Heading 2"/>
     <w:basedOn w:val="Normal"/>
     <w:next w:val="Normal"/>
     <w:link w:val="Titre2Car"/>
@@ -1416,23 +1436,216 @@
     <w:qFormat/>
     <w:rsid w:val="00285505"/>
     <w:pPr>
-      <w:keepNext/>
+      <w:keepNext w:val="true"/>
       <w:keepLines/>
-      <w:spacing w:before="40"/>
+      <w:spacing w:before="40" w:after="0"/>
       <w:outlineLvl w:val="1"/>
     </w:pPr>
     <w:rPr>
-      <w:rFonts w:asciiTheme="majorHAnsi" w:eastAsiaTheme="majorEastAsia" w:hAnsiTheme="majorHAnsi" w:cstheme="majorBidi"/>
-      <w:color w:val="2F5496" w:themeColor="accent1" w:themeShade="BF"/>
+      <w:rFonts w:ascii="Calibri Light" w:hAnsi="Calibri Light" w:eastAsia="" w:cs="" w:asciiTheme="majorHAnsi" w:cstheme="majorBidi" w:eastAsiaTheme="majorEastAsia" w:hAnsiTheme="majorHAnsi"/>
+      <w:color w:val="2F5496" w:themeColor="accent1" w:themeShade="bf"/>
       <w:sz w:val="26"/>
       <w:szCs w:val="26"/>
     </w:rPr>
   </w:style>
-  <w:style w:type="character" w:default="1" w:styleId="Policepardfaut">
+  <w:style w:type="character" w:styleId="DefaultParagraphFont" w:default="1">
     <w:name w:val="Default Paragraph Font"/>
     <w:uiPriority w:val="1"/>
     <w:semiHidden/>
     <w:unhideWhenUsed/>
+    <w:qFormat/>
+    <w:rPr/>
+  </w:style>
+  <w:style w:type="character" w:styleId="TitreCar" w:customStyle="1">
+    <w:name w:val="Titre Car"/>
+    <w:basedOn w:val="DefaultParagraphFont"/>
+    <w:link w:val="Titre"/>
+    <w:uiPriority w:val="10"/>
+    <w:qFormat/>
+    <w:rsid w:val="00285505"/>
+    <w:rPr>
+      <w:rFonts w:ascii="Calibri Light" w:hAnsi="Calibri Light" w:eastAsia="" w:cs="" w:asciiTheme="majorHAnsi" w:cstheme="majorBidi" w:eastAsiaTheme="majorEastAsia" w:hAnsiTheme="majorHAnsi"/>
+      <w:spacing w:val="-10"/>
+      <w:kern w:val="2"/>
+      <w:sz w:val="56"/>
+      <w:szCs w:val="56"/>
+    </w:rPr>
+  </w:style>
+  <w:style w:type="character" w:styleId="Titre1Car" w:customStyle="1">
+    <w:name w:val="Titre 1 Car"/>
+    <w:basedOn w:val="DefaultParagraphFont"/>
+    <w:link w:val="Titre1"/>
+    <w:uiPriority w:val="9"/>
+    <w:qFormat/>
+    <w:rsid w:val="00285505"/>
+    <w:rPr>
+      <w:rFonts w:ascii="Calibri Light" w:hAnsi="Calibri Light" w:eastAsia="" w:cs="" w:asciiTheme="majorHAnsi" w:cstheme="majorBidi" w:eastAsiaTheme="majorEastAsia" w:hAnsiTheme="majorHAnsi"/>
+      <w:color w:val="2F5496" w:themeColor="accent1" w:themeShade="bf"/>
+      <w:sz w:val="32"/>
+      <w:szCs w:val="32"/>
+    </w:rPr>
+  </w:style>
+  <w:style w:type="character" w:styleId="Titre2Car" w:customStyle="1">
+    <w:name w:val="Titre 2 Car"/>
+    <w:basedOn w:val="DefaultParagraphFont"/>
+    <w:link w:val="Titre2"/>
+    <w:uiPriority w:val="9"/>
+    <w:qFormat/>
+    <w:rsid w:val="00285505"/>
+    <w:rPr>
+      <w:rFonts w:ascii="Calibri Light" w:hAnsi="Calibri Light" w:eastAsia="" w:cs="" w:asciiTheme="majorHAnsi" w:cstheme="majorBidi" w:eastAsiaTheme="majorEastAsia" w:hAnsiTheme="majorHAnsi"/>
+      <w:color w:val="2F5496" w:themeColor="accent1" w:themeShade="bf"/>
+      <w:sz w:val="26"/>
+      <w:szCs w:val="26"/>
+    </w:rPr>
+  </w:style>
+  <w:style w:type="character" w:styleId="SoustitreCar" w:customStyle="1">
+    <w:name w:val="Sous-titre Car"/>
+    <w:basedOn w:val="DefaultParagraphFont"/>
+    <w:link w:val="Sous-titre"/>
+    <w:uiPriority w:val="11"/>
+    <w:qFormat/>
+    <w:rsid w:val="00b47ec0"/>
+    <w:rPr>
+      <w:rFonts w:eastAsia="" w:eastAsiaTheme="minorEastAsia"/>
+      <w:color w:val="5A5A5A" w:themeColor="text1" w:themeTint="a5"/>
+      <w:spacing w:val="15"/>
+      <w:sz w:val="22"/>
+      <w:szCs w:val="22"/>
+    </w:rPr>
+  </w:style>
+  <w:style w:type="paragraph" w:styleId="Titre">
+    <w:name w:val="Titre"/>
+    <w:basedOn w:val="Normal"/>
+    <w:next w:val="Corpsdetexte"/>
+    <w:qFormat/>
+    <w:pPr>
+      <w:keepNext w:val="true"/>
+      <w:spacing w:before="240" w:after="120"/>
+    </w:pPr>
+    <w:rPr>
+      <w:rFonts w:ascii="Liberation Sans" w:hAnsi="Liberation Sans" w:eastAsia="Noto Sans CJK SC Regular" w:cs="Lohit Devanagari"/>
+      <w:sz w:val="28"/>
+      <w:szCs w:val="28"/>
+    </w:rPr>
+  </w:style>
+  <w:style w:type="paragraph" w:styleId="Corpsdetexte">
+    <w:name w:val="Body Text"/>
+    <w:basedOn w:val="Normal"/>
+    <w:pPr>
+      <w:spacing w:lineRule="auto" w:line="276" w:before="0" w:after="140"/>
+    </w:pPr>
+    <w:rPr/>
+  </w:style>
+  <w:style w:type="paragraph" w:styleId="Liste">
+    <w:name w:val="List"/>
+    <w:basedOn w:val="Corpsdetexte"/>
+    <w:pPr/>
+    <w:rPr>
+      <w:rFonts w:cs="Lohit Devanagari"/>
+    </w:rPr>
+  </w:style>
+  <w:style w:type="paragraph" w:styleId="Lgende">
+    <w:name w:val="Caption"/>
+    <w:basedOn w:val="Normal"/>
+    <w:qFormat/>
+    <w:pPr>
+      <w:suppressLineNumbers/>
+      <w:spacing w:before="120" w:after="120"/>
+    </w:pPr>
+    <w:rPr>
+      <w:rFonts w:cs="Lohit Devanagari"/>
+      <w:i/>
+      <w:iCs/>
+      <w:sz w:val="24"/>
+      <w:szCs w:val="24"/>
+    </w:rPr>
+  </w:style>
+  <w:style w:type="paragraph" w:styleId="Index">
+    <w:name w:val="Index"/>
+    <w:basedOn w:val="Normal"/>
+    <w:qFormat/>
+    <w:pPr>
+      <w:suppressLineNumbers/>
+    </w:pPr>
+    <w:rPr>
+      <w:rFonts w:cs="Lohit Devanagari"/>
+    </w:rPr>
+  </w:style>
+  <w:style w:type="paragraph" w:styleId="Titreprincipal">
+    <w:name w:val="Title"/>
+    <w:basedOn w:val="Normal"/>
+    <w:next w:val="Normal"/>
+    <w:link w:val="TitreCar"/>
+    <w:uiPriority w:val="10"/>
+    <w:qFormat/>
+    <w:rsid w:val="00285505"/>
+    <w:pPr>
+      <w:spacing w:before="0" w:after="0"/>
+      <w:contextualSpacing/>
+    </w:pPr>
+    <w:rPr>
+      <w:rFonts w:ascii="Calibri Light" w:hAnsi="Calibri Light" w:eastAsia="" w:cs="" w:asciiTheme="majorHAnsi" w:cstheme="majorBidi" w:eastAsiaTheme="majorEastAsia" w:hAnsiTheme="majorHAnsi"/>
+      <w:spacing w:val="-10"/>
+      <w:kern w:val="2"/>
+      <w:sz w:val="56"/>
+      <w:szCs w:val="56"/>
+    </w:rPr>
+  </w:style>
+  <w:style w:type="paragraph" w:styleId="ListParagraph">
+    <w:name w:val="List Paragraph"/>
+    <w:basedOn w:val="Normal"/>
+    <w:uiPriority w:val="34"/>
+    <w:qFormat/>
+    <w:rsid w:val="00285505"/>
+    <w:pPr>
+      <w:spacing w:before="0" w:after="0"/>
+      <w:ind w:left="720" w:hanging="0"/>
+      <w:contextualSpacing/>
+    </w:pPr>
+    <w:rPr/>
+  </w:style>
+  <w:style w:type="paragraph" w:styleId="NormalWeb">
+    <w:name w:val="Normal (Web)"/>
+    <w:basedOn w:val="Normal"/>
+    <w:uiPriority w:val="99"/>
+    <w:semiHidden/>
+    <w:unhideWhenUsed/>
+    <w:qFormat/>
+    <w:rsid w:val="00b47ec0"/>
+    <w:pPr>
+      <w:spacing w:beforeAutospacing="1" w:afterAutospacing="1"/>
+    </w:pPr>
+    <w:rPr>
+      <w:rFonts w:ascii="Times New Roman" w:hAnsi="Times New Roman" w:eastAsia="Times New Roman" w:cs="Times New Roman"/>
+      <w:lang w:eastAsia="fr-FR"/>
+    </w:rPr>
+  </w:style>
+  <w:style w:type="paragraph" w:styleId="Soustitre">
+    <w:name w:val="Subtitle"/>
+    <w:basedOn w:val="Normal"/>
+    <w:next w:val="Normal"/>
+    <w:link w:val="Sous-titreCar"/>
+    <w:uiPriority w:val="11"/>
+    <w:qFormat/>
+    <w:rsid w:val="00b47ec0"/>
+    <w:pPr>
+      <w:spacing w:before="0" w:after="160"/>
+    </w:pPr>
+    <w:rPr>
+      <w:rFonts w:eastAsia="" w:eastAsiaTheme="minorEastAsia"/>
+      <w:color w:val="5A5A5A" w:themeColor="text1" w:themeTint="a5"/>
+      <w:spacing w:val="15"/>
+      <w:sz w:val="22"/>
+      <w:szCs w:val="22"/>
+    </w:rPr>
+  </w:style>
+  <w:style w:type="numbering" w:styleId="NoList" w:default="1">
+    <w:name w:val="No List"/>
+    <w:uiPriority w:val="99"/>
+    <w:semiHidden/>
+    <w:unhideWhenUsed/>
+    <w:qFormat/>
   </w:style>
   <w:style w:type="table" w:default="1" w:styleId="TableauNormal">
     <w:name w:val="Normal Table"/>
@@ -1448,133 +1661,6 @@
         <w:right w:w="108" w:type="dxa"/>
       </w:tblCellMar>
     </w:tblPr>
-  </w:style>
-  <w:style w:type="numbering" w:default="1" w:styleId="Aucuneliste">
-    <w:name w:val="No List"/>
-    <w:uiPriority w:val="99"/>
-    <w:semiHidden/>
-    <w:unhideWhenUsed/>
-  </w:style>
-  <w:style w:type="paragraph" w:styleId="Titre">
-    <w:name w:val="Title"/>
-    <w:basedOn w:val="Normal"/>
-    <w:next w:val="Normal"/>
-    <w:link w:val="TitreCar"/>
-    <w:uiPriority w:val="10"/>
-    <w:qFormat/>
-    <w:rsid w:val="00285505"/>
-    <w:pPr>
-      <w:contextualSpacing/>
-    </w:pPr>
-    <w:rPr>
-      <w:rFonts w:asciiTheme="majorHAnsi" w:eastAsiaTheme="majorEastAsia" w:hAnsiTheme="majorHAnsi" w:cstheme="majorBidi"/>
-      <w:spacing w:val="-10"/>
-      <w:kern w:val="28"/>
-      <w:sz w:val="56"/>
-      <w:szCs w:val="56"/>
-    </w:rPr>
-  </w:style>
-  <w:style w:type="character" w:customStyle="1" w:styleId="TitreCar">
-    <w:name w:val="Titre Car"/>
-    <w:basedOn w:val="Policepardfaut"/>
-    <w:link w:val="Titre"/>
-    <w:uiPriority w:val="10"/>
-    <w:rsid w:val="00285505"/>
-    <w:rPr>
-      <w:rFonts w:asciiTheme="majorHAnsi" w:eastAsiaTheme="majorEastAsia" w:hAnsiTheme="majorHAnsi" w:cstheme="majorBidi"/>
-      <w:spacing w:val="-10"/>
-      <w:kern w:val="28"/>
-      <w:sz w:val="56"/>
-      <w:szCs w:val="56"/>
-    </w:rPr>
-  </w:style>
-  <w:style w:type="character" w:customStyle="1" w:styleId="Titre1Car">
-    <w:name w:val="Titre 1 Car"/>
-    <w:basedOn w:val="Policepardfaut"/>
-    <w:link w:val="Titre1"/>
-    <w:uiPriority w:val="9"/>
-    <w:rsid w:val="00285505"/>
-    <w:rPr>
-      <w:rFonts w:asciiTheme="majorHAnsi" w:eastAsiaTheme="majorEastAsia" w:hAnsiTheme="majorHAnsi" w:cstheme="majorBidi"/>
-      <w:color w:val="2F5496" w:themeColor="accent1" w:themeShade="BF"/>
-      <w:sz w:val="32"/>
-      <w:szCs w:val="32"/>
-    </w:rPr>
-  </w:style>
-  <w:style w:type="character" w:customStyle="1" w:styleId="Titre2Car">
-    <w:name w:val="Titre 2 Car"/>
-    <w:basedOn w:val="Policepardfaut"/>
-    <w:link w:val="Titre2"/>
-    <w:uiPriority w:val="9"/>
-    <w:rsid w:val="00285505"/>
-    <w:rPr>
-      <w:rFonts w:asciiTheme="majorHAnsi" w:eastAsiaTheme="majorEastAsia" w:hAnsiTheme="majorHAnsi" w:cstheme="majorBidi"/>
-      <w:color w:val="2F5496" w:themeColor="accent1" w:themeShade="BF"/>
-      <w:sz w:val="26"/>
-      <w:szCs w:val="26"/>
-    </w:rPr>
-  </w:style>
-  <w:style w:type="paragraph" w:styleId="Paragraphedeliste">
-    <w:name w:val="List Paragraph"/>
-    <w:basedOn w:val="Normal"/>
-    <w:uiPriority w:val="34"/>
-    <w:qFormat/>
-    <w:rsid w:val="00285505"/>
-    <w:pPr>
-      <w:ind w:left="720"/>
-      <w:contextualSpacing/>
-    </w:pPr>
-  </w:style>
-  <w:style w:type="paragraph" w:styleId="NormalWeb">
-    <w:name w:val="Normal (Web)"/>
-    <w:basedOn w:val="Normal"/>
-    <w:uiPriority w:val="99"/>
-    <w:semiHidden/>
-    <w:unhideWhenUsed/>
-    <w:rsid w:val="00B47EC0"/>
-    <w:pPr>
-      <w:spacing w:before="100" w:beforeAutospacing="1" w:after="100" w:afterAutospacing="1"/>
-    </w:pPr>
-    <w:rPr>
-      <w:rFonts w:ascii="Times New Roman" w:eastAsia="Times New Roman" w:hAnsi="Times New Roman" w:cs="Times New Roman"/>
-      <w:lang w:eastAsia="fr-FR"/>
-    </w:rPr>
-  </w:style>
-  <w:style w:type="paragraph" w:styleId="Sous-titre">
-    <w:name w:val="Subtitle"/>
-    <w:basedOn w:val="Normal"/>
-    <w:next w:val="Normal"/>
-    <w:link w:val="Sous-titreCar"/>
-    <w:uiPriority w:val="11"/>
-    <w:qFormat/>
-    <w:rsid w:val="00B47EC0"/>
-    <w:pPr>
-      <w:numPr>
-        <w:ilvl w:val="1"/>
-      </w:numPr>
-      <w:spacing w:after="160"/>
-    </w:pPr>
-    <w:rPr>
-      <w:rFonts w:eastAsiaTheme="minorEastAsia"/>
-      <w:color w:val="5A5A5A" w:themeColor="text1" w:themeTint="A5"/>
-      <w:spacing w:val="15"/>
-      <w:sz w:val="22"/>
-      <w:szCs w:val="22"/>
-    </w:rPr>
-  </w:style>
-  <w:style w:type="character" w:customStyle="1" w:styleId="Sous-titreCar">
-    <w:name w:val="Sous-titre Car"/>
-    <w:basedOn w:val="Policepardfaut"/>
-    <w:link w:val="Sous-titre"/>
-    <w:uiPriority w:val="11"/>
-    <w:rsid w:val="00B47EC0"/>
-    <w:rPr>
-      <w:rFonts w:eastAsiaTheme="minorEastAsia"/>
-      <w:color w:val="5A5A5A" w:themeColor="text1" w:themeTint="A5"/>
-      <w:spacing w:val="15"/>
-      <w:sz w:val="22"/>
-      <w:szCs w:val="22"/>
-    </w:rPr>
   </w:style>
 </w:styles>
 </file>

</xml_diff>